<commit_message>
minor front page fixes, updated resume
</commit_message>
<xml_diff>
--- a/files/resume.docx
+++ b/files/resume.docx
@@ -248,7 +248,7 @@
         <w:rPr>
           <w:rtl w:val="0"/>
         </w:rPr>
-        <w:t xml:space="preserve">I am a junior majoring in Computer Science with a minor in Interactive Media and Game Design (IMGD) at WPI, seeking a job or internship in the are of front end software, web or game development. I would describe myself as a leader, adaptive, ambitious, motivated, patient, concentrated and having a willingness to learn and teach others.</w:t>
+        <w:t xml:space="preserve">I am a junior majoring in Computer Science with a minor in Interactive Media and Game Design (IMGD) at WPI, seeking a job or internship in the area of front end software, web or game development. I would describe myself as a leader, adaptive, ambitious, motivated, patient, concentrated and having a willingness to learn and teach others.</w:t>
       </w:r>
       <w:r>
         <w:rPr>
@@ -767,13 +767,13 @@
           <w:b w:val="1"/>
           <w:rtl w:val="0"/>
         </w:rPr>
-        <w:t xml:space="preserve">TraceLink - User Experience Development Intern</w:t>
-      </w:r>
-      <w:r>
-        <w:rPr>
-          <w:rtl w:val="0"/>
-        </w:rPr>
-        <w:t xml:space="preserve"> - May 2018 - August 2018</w:t>
+        <w:t xml:space="preserve">TraceLink - Quality Assurance Intern</w:t>
+      </w:r>
+      <w:r>
+        <w:rPr>
+          <w:rtl w:val="0"/>
+        </w:rPr>
+        <w:t xml:space="preserve"> - May 2019 - August 2019</w:t>
       </w:r>
     </w:p>
     <w:p>
@@ -840,277 +840,6 @@
           <w:ilvl w:val="0"/>
           <w:numId w:val="1"/>
         </w:numPr>
-        <w:spacing w:line="264" w:lineRule="auto"/>
-        <w:ind w:left="720" w:hanging="360"/>
-        <w:rPr/>
-      </w:pPr>
-      <w:bookmarkStart w:colFirst="0" w:colLast="0" w:name="_hi9cyn1mq861" w:id="27"/>
-      <w:bookmarkEnd w:id="27"/>
-      <w:r>
-        <w:rPr>
-          <w:b w:val="1"/>
-          <w:rtl w:val="0"/>
-        </w:rPr>
-        <w:t xml:space="preserve">Code Ninjas - Lead Sensei (Camp Director) </w:t>
-      </w:r>
-      <w:r>
-        <w:rPr>
-          <w:rtl w:val="0"/>
-        </w:rPr>
-        <w:t xml:space="preserve">- May 2018 - August 2018</w:t>
-      </w:r>
-    </w:p>
-    <w:p>
-      <w:pPr>
-        <w:numPr>
-          <w:ilvl w:val="1"/>
-          <w:numId w:val="1"/>
-        </w:numPr>
-        <w:spacing w:line="264" w:lineRule="auto"/>
-        <w:ind w:left="1440" w:hanging="360"/>
-        <w:rPr/>
-      </w:pPr>
-      <w:bookmarkStart w:colFirst="0" w:colLast="0" w:name="_522cc7t16oz5" w:id="28"/>
-      <w:bookmarkEnd w:id="28"/>
-      <w:r>
-        <w:rPr>
-          <w:rtl w:val="0"/>
-        </w:rPr>
-        <w:t xml:space="preserve">Lead a team of counselors for summer camps for children ages 7-13</w:t>
-      </w:r>
-    </w:p>
-    <w:p>
-      <w:pPr>
-        <w:numPr>
-          <w:ilvl w:val="1"/>
-          <w:numId w:val="1"/>
-        </w:numPr>
-        <w:spacing w:line="264" w:lineRule="auto"/>
-        <w:ind w:left="1440" w:hanging="360"/>
-        <w:rPr/>
-      </w:pPr>
-      <w:bookmarkStart w:colFirst="0" w:colLast="0" w:name="_4nuidn9m5chz" w:id="29"/>
-      <w:bookmarkEnd w:id="29"/>
-      <w:r>
-        <w:rPr>
-          <w:rtl w:val="0"/>
-        </w:rPr>
-        <w:t xml:space="preserve">Created curriculum and taught children mechanics of programming in Scratch and Javascript as well as 3D modeling in Tinkercad and McEdit and Web Design in HTML and CSS</w:t>
-      </w:r>
-    </w:p>
-    <w:p>
-      <w:pPr>
-        <w:numPr>
-          <w:ilvl w:val="1"/>
-          <w:numId w:val="1"/>
-        </w:numPr>
-        <w:spacing w:line="264" w:lineRule="auto"/>
-        <w:ind w:left="1440" w:hanging="360"/>
-        <w:rPr/>
-      </w:pPr>
-      <w:bookmarkStart w:colFirst="0" w:colLast="0" w:name="_sqogpz60tdpn" w:id="30"/>
-      <w:bookmarkEnd w:id="30"/>
-      <w:r>
-        <w:rPr>
-          <w:rtl w:val="0"/>
-        </w:rPr>
-        <w:t xml:space="preserve">Setup hardware and software to use in camp as well as prepared lessons and activities</w:t>
-      </w:r>
-    </w:p>
-    <w:p>
-      <w:pPr>
-        <w:numPr>
-          <w:ilvl w:val="0"/>
-          <w:numId w:val="1"/>
-        </w:numPr>
-        <w:spacing w:line="264" w:lineRule="auto"/>
-        <w:ind w:left="720" w:hanging="360"/>
-        <w:rPr>
-          <w:b w:val="1"/>
-        </w:rPr>
-      </w:pPr>
-      <w:bookmarkStart w:colFirst="0" w:colLast="0" w:name="_8qm56shu5hik" w:id="31"/>
-      <w:bookmarkEnd w:id="31"/>
-      <w:r>
-        <w:rPr>
-          <w:b w:val="1"/>
-          <w:rtl w:val="0"/>
-        </w:rPr>
-        <w:t xml:space="preserve">WPI Global Lab Technology Trainer</w:t>
-      </w:r>
-      <w:r>
-        <w:rPr>
-          <w:rtl w:val="0"/>
-        </w:rPr>
-        <w:t xml:space="preserve"> - February 2019 - Present</w:t>
-      </w:r>
-    </w:p>
-    <w:p>
-      <w:pPr>
-        <w:numPr>
-          <w:ilvl w:val="1"/>
-          <w:numId w:val="1"/>
-        </w:numPr>
-        <w:spacing w:line="264" w:lineRule="auto"/>
-        <w:ind w:left="1440" w:hanging="360"/>
-        <w:rPr>
-          <w:u w:val="none"/>
-        </w:rPr>
-      </w:pPr>
-      <w:bookmarkStart w:colFirst="0" w:colLast="0" w:name="_cbboqd2fsr3b" w:id="32"/>
-      <w:bookmarkEnd w:id="32"/>
-      <w:r>
-        <w:rPr>
-          <w:rtl w:val="0"/>
-        </w:rPr>
-        <w:t xml:space="preserve">Set-up and tested new equipment such as cameras, microphones, VR, video editing software, etc.</w:t>
-      </w:r>
-    </w:p>
-    <w:p>
-      <w:pPr>
-        <w:numPr>
-          <w:ilvl w:val="1"/>
-          <w:numId w:val="1"/>
-        </w:numPr>
-        <w:spacing w:line="264" w:lineRule="auto"/>
-        <w:ind w:left="1440" w:hanging="360"/>
-        <w:rPr>
-          <w:u w:val="none"/>
-        </w:rPr>
-      </w:pPr>
-      <w:bookmarkStart w:colFirst="0" w:colLast="0" w:name="_9yzxtqg2zcmc" w:id="33"/>
-      <w:bookmarkEnd w:id="33"/>
-      <w:r>
-        <w:rPr>
-          <w:rtl w:val="0"/>
-        </w:rPr>
-        <w:t xml:space="preserve">Trained users how to use equipment in preparation for their study abroad projects</w:t>
-      </w:r>
-    </w:p>
-    <w:p>
-      <w:pPr>
-        <w:numPr>
-          <w:ilvl w:val="0"/>
-          <w:numId w:val="1"/>
-        </w:numPr>
-        <w:spacing w:line="264" w:lineRule="auto"/>
-        <w:ind w:left="720" w:hanging="360"/>
-        <w:rPr>
-          <w:b w:val="1"/>
-        </w:rPr>
-      </w:pPr>
-      <w:bookmarkStart w:colFirst="0" w:colLast="0" w:name="_doz4nakehhvo" w:id="34"/>
-      <w:bookmarkEnd w:id="34"/>
-      <w:r>
-        <w:rPr>
-          <w:b w:val="1"/>
-          <w:rtl w:val="0"/>
-        </w:rPr>
-        <w:t xml:space="preserve">WPI Psychology Research Assistant</w:t>
-      </w:r>
-      <w:r>
-        <w:rPr>
-          <w:rtl w:val="0"/>
-        </w:rPr>
-        <w:t xml:space="preserve"> - June 2017 - January 2019</w:t>
-      </w:r>
-    </w:p>
-    <w:p>
-      <w:pPr>
-        <w:numPr>
-          <w:ilvl w:val="1"/>
-          <w:numId w:val="1"/>
-        </w:numPr>
-        <w:spacing w:line="264" w:lineRule="auto"/>
-        <w:ind w:left="1440" w:hanging="360"/>
-      </w:pPr>
-      <w:bookmarkStart w:colFirst="0" w:colLast="0" w:name="_u437m3hy039p" w:id="35"/>
-      <w:bookmarkEnd w:id="35"/>
-      <w:r>
-        <w:rPr>
-          <w:rtl w:val="0"/>
-        </w:rPr>
-        <w:t xml:space="preserve">Research and document information from articles from the LexisNexus database involving cases of parents who have fatally abused or neglected their children</w:t>
-      </w:r>
-    </w:p>
-    <w:p>
-      <w:pPr>
-        <w:numPr>
-          <w:ilvl w:val="1"/>
-          <w:numId w:val="1"/>
-        </w:numPr>
-        <w:spacing w:line="264" w:lineRule="auto"/>
-        <w:ind w:left="1440" w:hanging="360"/>
-      </w:pPr>
-      <w:bookmarkStart w:colFirst="0" w:colLast="0" w:name="_layzg8xj8yah" w:id="36"/>
-      <w:bookmarkEnd w:id="36"/>
-      <w:r>
-        <w:rPr>
-          <w:rtl w:val="0"/>
-        </w:rPr>
-        <w:t xml:space="preserve">Format and code data to be analyzed and used in reports</w:t>
-      </w:r>
-      <w:r>
-        <w:rPr>
-          <w:rtl w:val="0"/>
-        </w:rPr>
-      </w:r>
-    </w:p>
-    <w:p>
-      <w:pPr>
-        <w:numPr>
-          <w:ilvl w:val="0"/>
-          <w:numId w:val="1"/>
-        </w:numPr>
-        <w:spacing w:line="264" w:lineRule="auto"/>
-        <w:ind w:left="720" w:hanging="360"/>
-        <w:rPr>
-          <w:rFonts w:ascii="Times New Roman" w:cs="Times New Roman" w:eastAsia="Times New Roman" w:hAnsi="Times New Roman"/>
-        </w:rPr>
-      </w:pPr>
-      <w:bookmarkStart w:colFirst="0" w:colLast="0" w:name="_qwm044mnjv4p" w:id="37"/>
-      <w:bookmarkEnd w:id="37"/>
-      <w:r>
-        <w:rPr>
-          <w:b w:val="1"/>
-          <w:rtl w:val="0"/>
-        </w:rPr>
-        <w:t xml:space="preserve">Trumbull Library - 3D Printer Volunteer</w:t>
-      </w:r>
-      <w:r>
-        <w:rPr>
-          <w:rtl w:val="0"/>
-        </w:rPr>
-        <w:t xml:space="preserve"> - September 2013 - June 2017</w:t>
-      </w:r>
-    </w:p>
-    <w:p>
-      <w:pPr>
-        <w:numPr>
-          <w:ilvl w:val="1"/>
-          <w:numId w:val="1"/>
-        </w:numPr>
-        <w:spacing w:line="264" w:lineRule="auto"/>
-        <w:ind w:left="1440" w:hanging="360"/>
-        <w:rPr>
-          <w:rFonts w:ascii="Times New Roman" w:cs="Times New Roman" w:eastAsia="Times New Roman" w:hAnsi="Times New Roman"/>
-        </w:rPr>
-      </w:pPr>
-      <w:bookmarkStart w:colFirst="0" w:colLast="0" w:name="_xink5fz5mng8" w:id="38"/>
-      <w:bookmarkEnd w:id="38"/>
-      <w:r>
-        <w:rPr>
-          <w:rtl w:val="0"/>
-        </w:rPr>
-        <w:t xml:space="preserve">Manage Makerbot 3D printer and software – educate and demonstrate to Trumbull community</w:t>
-      </w:r>
-    </w:p>
-    <w:p>
-      <w:pPr>
-        <w:numPr>
-          <w:ilvl w:val="0"/>
-          <w:numId w:val="2"/>
-        </w:numPr>
         <w:pBdr>
           <w:top w:space="0" w:sz="0" w:val="nil"/>
           <w:left w:space="0" w:sz="0" w:val="nil"/>
@@ -1122,23 +851,30 @@
         <w:spacing w:after="0" w:before="0" w:line="264" w:lineRule="auto"/>
         <w:ind w:left="720" w:hanging="360"/>
         <w:rPr>
-          <w:u w:val="none"/>
-        </w:rPr>
-      </w:pPr>
-      <w:bookmarkStart w:colFirst="0" w:colLast="0" w:name="_jg3lk95111sy" w:id="39"/>
-      <w:bookmarkEnd w:id="39"/>
-      <w:r>
-        <w:rPr>
-          <w:rtl w:val="0"/>
-        </w:rPr>
-        <w:t xml:space="preserve">Co-Producer of ARG for class project in freshman year of college</w:t>
+          <w:b w:val="1"/>
+        </w:rPr>
+      </w:pPr>
+      <w:bookmarkStart w:colFirst="0" w:colLast="0" w:name="_ygsuo6ai7zty" w:id="27"/>
+      <w:bookmarkEnd w:id="27"/>
+      <w:r>
+        <w:rPr>
+          <w:b w:val="1"/>
+          <w:rtl w:val="0"/>
+        </w:rPr>
+        <w:t xml:space="preserve">Beta Theta Pi Fraternity Brother</w:t>
+      </w:r>
+      <w:r>
+        <w:rPr>
+          <w:rtl w:val="0"/>
+        </w:rPr>
+        <w:t xml:space="preserve"> - March 2019</w:t>
       </w:r>
     </w:p>
     <w:p>
       <w:pPr>
         <w:numPr>
           <w:ilvl w:val="1"/>
-          <w:numId w:val="2"/>
+          <w:numId w:val="1"/>
         </w:numPr>
         <w:pBdr>
           <w:top w:space="0" w:sz="0" w:val="nil"/>
@@ -1151,11 +887,340 @@
         <w:spacing w:after="0" w:before="0" w:line="264" w:lineRule="auto"/>
         <w:ind w:left="1440" w:hanging="360"/>
         <w:rPr>
-          <w:b w:val="1"/>
-        </w:rPr>
-      </w:pPr>
-      <w:bookmarkStart w:colFirst="0" w:colLast="0" w:name="_fhw4jcfb60c9" w:id="40"/>
+          <w:u w:val="none"/>
+        </w:rPr>
+      </w:pPr>
+      <w:bookmarkStart w:colFirst="0" w:colLast="0" w:name="_6k8jyjxrguje" w:id="28"/>
+      <w:bookmarkEnd w:id="28"/>
+      <w:r>
+        <w:rPr>
+          <w:rtl w:val="0"/>
+        </w:rPr>
+        <w:t xml:space="preserve">Volunteer work at organizations such as Habitat for Humanity and Mustard Seed Soup Kitchen</w:t>
+      </w:r>
+    </w:p>
+    <w:p>
+      <w:pPr>
+        <w:numPr>
+          <w:ilvl w:val="0"/>
+          <w:numId w:val="1"/>
+        </w:numPr>
+        <w:spacing w:line="264" w:lineRule="auto"/>
+        <w:ind w:left="720" w:hanging="360"/>
+        <w:rPr/>
+      </w:pPr>
+      <w:bookmarkStart w:colFirst="0" w:colLast="0" w:name="_hi9cyn1mq861" w:id="29"/>
+      <w:bookmarkEnd w:id="29"/>
+      <w:r>
+        <w:rPr>
+          <w:b w:val="1"/>
+          <w:rtl w:val="0"/>
+        </w:rPr>
+        <w:t xml:space="preserve">Code Ninjas - Lead Sensei (Camp Director) </w:t>
+      </w:r>
+      <w:r>
+        <w:rPr>
+          <w:rtl w:val="0"/>
+        </w:rPr>
+        <w:t xml:space="preserve">- May 2018 - August 2018</w:t>
+      </w:r>
+    </w:p>
+    <w:p>
+      <w:pPr>
+        <w:numPr>
+          <w:ilvl w:val="1"/>
+          <w:numId w:val="1"/>
+        </w:numPr>
+        <w:spacing w:line="264" w:lineRule="auto"/>
+        <w:ind w:left="1440" w:hanging="360"/>
+        <w:rPr/>
+      </w:pPr>
+      <w:bookmarkStart w:colFirst="0" w:colLast="0" w:name="_522cc7t16oz5" w:id="30"/>
+      <w:bookmarkEnd w:id="30"/>
+      <w:r>
+        <w:rPr>
+          <w:rtl w:val="0"/>
+        </w:rPr>
+        <w:t xml:space="preserve">Lead a team of counselors for summer camps for children ages 7-13</w:t>
+      </w:r>
+    </w:p>
+    <w:p>
+      <w:pPr>
+        <w:numPr>
+          <w:ilvl w:val="1"/>
+          <w:numId w:val="1"/>
+        </w:numPr>
+        <w:spacing w:line="264" w:lineRule="auto"/>
+        <w:ind w:left="1440" w:hanging="360"/>
+        <w:rPr/>
+      </w:pPr>
+      <w:bookmarkStart w:colFirst="0" w:colLast="0" w:name="_4nuidn9m5chz" w:id="31"/>
+      <w:bookmarkEnd w:id="31"/>
+      <w:r>
+        <w:rPr>
+          <w:rtl w:val="0"/>
+        </w:rPr>
+        <w:t xml:space="preserve">Created curriculum and taught children mechanics of programming in Scratch and Javascript as well as 3D modeling in Tinkercad and McEdit and Web Design in HTML and CSS</w:t>
+      </w:r>
+    </w:p>
+    <w:p>
+      <w:pPr>
+        <w:numPr>
+          <w:ilvl w:val="1"/>
+          <w:numId w:val="1"/>
+        </w:numPr>
+        <w:spacing w:line="264" w:lineRule="auto"/>
+        <w:ind w:left="1440" w:hanging="360"/>
+        <w:rPr/>
+      </w:pPr>
+      <w:bookmarkStart w:colFirst="0" w:colLast="0" w:name="_sqogpz60tdpn" w:id="32"/>
+      <w:bookmarkEnd w:id="32"/>
+      <w:r>
+        <w:rPr>
+          <w:rtl w:val="0"/>
+        </w:rPr>
+        <w:t xml:space="preserve">Set up hardware and software to use in camp as well as prepared lessons and activities</w:t>
+      </w:r>
+    </w:p>
+    <w:p>
+      <w:pPr>
+        <w:numPr>
+          <w:ilvl w:val="0"/>
+          <w:numId w:val="1"/>
+        </w:numPr>
+        <w:spacing w:line="264" w:lineRule="auto"/>
+        <w:ind w:left="720" w:hanging="360"/>
+        <w:rPr>
+          <w:b w:val="1"/>
+        </w:rPr>
+      </w:pPr>
+      <w:bookmarkStart w:colFirst="0" w:colLast="0" w:name="_8qm56shu5hik" w:id="33"/>
+      <w:bookmarkEnd w:id="33"/>
+      <w:r>
+        <w:rPr>
+          <w:b w:val="1"/>
+          <w:rtl w:val="0"/>
+        </w:rPr>
+        <w:t xml:space="preserve">WPI Global Lab Technology Trainer</w:t>
+      </w:r>
+      <w:r>
+        <w:rPr>
+          <w:rtl w:val="0"/>
+        </w:rPr>
+        <w:t xml:space="preserve"> - February 2019 - Present</w:t>
+      </w:r>
+    </w:p>
+    <w:p>
+      <w:pPr>
+        <w:numPr>
+          <w:ilvl w:val="1"/>
+          <w:numId w:val="1"/>
+        </w:numPr>
+        <w:spacing w:line="264" w:lineRule="auto"/>
+        <w:ind w:left="1440" w:hanging="360"/>
+        <w:rPr>
+          <w:u w:val="none"/>
+        </w:rPr>
+      </w:pPr>
+      <w:bookmarkStart w:colFirst="0" w:colLast="0" w:name="_cbboqd2fsr3b" w:id="34"/>
+      <w:bookmarkEnd w:id="34"/>
+      <w:r>
+        <w:rPr>
+          <w:rtl w:val="0"/>
+        </w:rPr>
+        <w:t xml:space="preserve">Set up and test new equipment such as cameras, microphones, VR, video editing software, etc.</w:t>
+      </w:r>
+    </w:p>
+    <w:p>
+      <w:pPr>
+        <w:numPr>
+          <w:ilvl w:val="1"/>
+          <w:numId w:val="1"/>
+        </w:numPr>
+        <w:spacing w:line="264" w:lineRule="auto"/>
+        <w:ind w:left="1440" w:hanging="360"/>
+        <w:rPr>
+          <w:u w:val="none"/>
+        </w:rPr>
+      </w:pPr>
+      <w:bookmarkStart w:colFirst="0" w:colLast="0" w:name="_9yzxtqg2zcmc" w:id="35"/>
+      <w:bookmarkEnd w:id="35"/>
+      <w:r>
+        <w:rPr>
+          <w:rtl w:val="0"/>
+        </w:rPr>
+        <w:t xml:space="preserve">Train users how to use equipment in preparation for their study abroad projects</w:t>
+      </w:r>
+    </w:p>
+    <w:p>
+      <w:pPr>
+        <w:numPr>
+          <w:ilvl w:val="0"/>
+          <w:numId w:val="1"/>
+        </w:numPr>
+        <w:spacing w:line="264" w:lineRule="auto"/>
+        <w:ind w:left="720" w:hanging="360"/>
+        <w:rPr>
+          <w:b w:val="1"/>
+        </w:rPr>
+      </w:pPr>
+      <w:bookmarkStart w:colFirst="0" w:colLast="0" w:name="_doz4nakehhvo" w:id="36"/>
+      <w:bookmarkEnd w:id="36"/>
+      <w:r>
+        <w:rPr>
+          <w:b w:val="1"/>
+          <w:rtl w:val="0"/>
+        </w:rPr>
+        <w:t xml:space="preserve">WPI Psychology Research Assistant</w:t>
+      </w:r>
+      <w:r>
+        <w:rPr>
+          <w:rtl w:val="0"/>
+        </w:rPr>
+        <w:t xml:space="preserve"> - June 2017 - January 2019</w:t>
+      </w:r>
+    </w:p>
+    <w:p>
+      <w:pPr>
+        <w:numPr>
+          <w:ilvl w:val="1"/>
+          <w:numId w:val="1"/>
+        </w:numPr>
+        <w:spacing w:line="264" w:lineRule="auto"/>
+        <w:ind w:left="1440" w:hanging="360"/>
+      </w:pPr>
+      <w:bookmarkStart w:colFirst="0" w:colLast="0" w:name="_u437m3hy039p" w:id="37"/>
+      <w:bookmarkEnd w:id="37"/>
+      <w:r>
+        <w:rPr>
+          <w:rtl w:val="0"/>
+        </w:rPr>
+        <w:t xml:space="preserve">Researched and documented information from articles from the LexisNexus database involving cases of parents who have fatally abused or neglected their children</w:t>
+      </w:r>
+    </w:p>
+    <w:p>
+      <w:pPr>
+        <w:numPr>
+          <w:ilvl w:val="1"/>
+          <w:numId w:val="1"/>
+        </w:numPr>
+        <w:spacing w:line="264" w:lineRule="auto"/>
+        <w:ind w:left="1440" w:hanging="360"/>
+      </w:pPr>
+      <w:bookmarkStart w:colFirst="0" w:colLast="0" w:name="_layzg8xj8yah" w:id="38"/>
+      <w:bookmarkEnd w:id="38"/>
+      <w:r>
+        <w:rPr>
+          <w:rtl w:val="0"/>
+        </w:rPr>
+        <w:t xml:space="preserve">Formatted and coded data to be analyzed and used in reports</w:t>
+      </w:r>
+      <w:r>
+        <w:rPr>
+          <w:rtl w:val="0"/>
+        </w:rPr>
+      </w:r>
+    </w:p>
+    <w:p>
+      <w:pPr>
+        <w:numPr>
+          <w:ilvl w:val="0"/>
+          <w:numId w:val="1"/>
+        </w:numPr>
+        <w:spacing w:line="264" w:lineRule="auto"/>
+        <w:ind w:left="720" w:hanging="360"/>
+        <w:rPr>
+          <w:rFonts w:ascii="Times New Roman" w:cs="Times New Roman" w:eastAsia="Times New Roman" w:hAnsi="Times New Roman"/>
+        </w:rPr>
+      </w:pPr>
+      <w:bookmarkStart w:colFirst="0" w:colLast="0" w:name="_qwm044mnjv4p" w:id="39"/>
+      <w:bookmarkEnd w:id="39"/>
+      <w:r>
+        <w:rPr>
+          <w:b w:val="1"/>
+          <w:rtl w:val="0"/>
+        </w:rPr>
+        <w:t xml:space="preserve">Trumbull Library - 3D Printer Volunteer</w:t>
+      </w:r>
+      <w:r>
+        <w:rPr>
+          <w:rtl w:val="0"/>
+        </w:rPr>
+        <w:t xml:space="preserve"> - September 2013 - June 2017</w:t>
+      </w:r>
+    </w:p>
+    <w:p>
+      <w:pPr>
+        <w:numPr>
+          <w:ilvl w:val="1"/>
+          <w:numId w:val="1"/>
+        </w:numPr>
+        <w:spacing w:line="264" w:lineRule="auto"/>
+        <w:ind w:left="1440" w:hanging="360"/>
+        <w:rPr>
+          <w:rFonts w:ascii="Times New Roman" w:cs="Times New Roman" w:eastAsia="Times New Roman" w:hAnsi="Times New Roman"/>
+        </w:rPr>
+      </w:pPr>
+      <w:bookmarkStart w:colFirst="0" w:colLast="0" w:name="_xink5fz5mng8" w:id="40"/>
       <w:bookmarkEnd w:id="40"/>
+      <w:r>
+        <w:rPr>
+          <w:rtl w:val="0"/>
+        </w:rPr>
+        <w:t xml:space="preserve">Managed Makerbot 3D printer and software – educated and demonstrated to Trumbull community</w:t>
+      </w:r>
+    </w:p>
+    <w:p>
+      <w:pPr>
+        <w:numPr>
+          <w:ilvl w:val="0"/>
+          <w:numId w:val="2"/>
+        </w:numPr>
+        <w:pBdr>
+          <w:top w:space="0" w:sz="0" w:val="nil"/>
+          <w:left w:space="0" w:sz="0" w:val="nil"/>
+          <w:bottom w:space="0" w:sz="0" w:val="nil"/>
+          <w:right w:space="0" w:sz="0" w:val="nil"/>
+          <w:between w:space="0" w:sz="0" w:val="nil"/>
+        </w:pBdr>
+        <w:shd w:fill="auto" w:val="clear"/>
+        <w:spacing w:after="0" w:before="0" w:line="264" w:lineRule="auto"/>
+        <w:ind w:left="720" w:hanging="360"/>
+        <w:rPr>
+          <w:u w:val="none"/>
+        </w:rPr>
+      </w:pPr>
+      <w:bookmarkStart w:colFirst="0" w:colLast="0" w:name="_jg3lk95111sy" w:id="41"/>
+      <w:bookmarkEnd w:id="41"/>
+      <w:r>
+        <w:rPr>
+          <w:rtl w:val="0"/>
+        </w:rPr>
+        <w:t xml:space="preserve">Co-Producer of ARG for class project in freshman year of college</w:t>
+      </w:r>
+    </w:p>
+    <w:p>
+      <w:pPr>
+        <w:numPr>
+          <w:ilvl w:val="1"/>
+          <w:numId w:val="2"/>
+        </w:numPr>
+        <w:pBdr>
+          <w:top w:space="0" w:sz="0" w:val="nil"/>
+          <w:left w:space="0" w:sz="0" w:val="nil"/>
+          <w:bottom w:space="0" w:sz="0" w:val="nil"/>
+          <w:right w:space="0" w:sz="0" w:val="nil"/>
+          <w:between w:space="0" w:sz="0" w:val="nil"/>
+        </w:pBdr>
+        <w:shd w:fill="auto" w:val="clear"/>
+        <w:spacing w:after="0" w:before="0" w:line="264" w:lineRule="auto"/>
+        <w:ind w:left="1440" w:hanging="360"/>
+        <w:rPr>
+          <w:b w:val="1"/>
+        </w:rPr>
+      </w:pPr>
+      <w:bookmarkStart w:colFirst="0" w:colLast="0" w:name="_fhw4jcfb60c9" w:id="42"/>
+      <w:bookmarkEnd w:id="42"/>
       <w:r>
         <w:rPr>
           <w:b w:val="1"/>

</xml_diff>